<commit_message>
🎨 (1365): modification du modèle de réponse actionnaire - dynamique
</commit_message>
<xml_diff>
--- a/src/views/template/Modèle réponse Changement Actionnaire - dynamique.docx
+++ b/src/views/template/Modèle réponse Changement Actionnaire - dynamique.docx
@@ -271,7 +271,49 @@
                 <w:u w:val="none"/>
                 <w:vertAlign w:val="baseline"/>
               </w:rPr>
-              <w:t>[Date]</w:t>
+              <w:t>[</w:t>
+            </w:r>
+            <w:r>
+              <w:rPr>
+                <w:rFonts w:eastAsia="Arial" w:cs="Arial" w:ascii="Arial" w:hAnsi="Arial"/>
+                <w:b w:val="false"/>
+                <w:i w:val="false"/>
+                <w:caps w:val="false"/>
+                <w:smallCaps w:val="false"/>
+                <w:strike w:val="false"/>
+                <w:dstrike w:val="false"/>
+                <w:color w:val="231F20"/>
+                <w:kern w:val="0"/>
+                <w:position w:val="0"/>
+                <w:sz w:val="16"/>
+                <w:sz w:val="16"/>
+                <w:szCs w:val="16"/>
+                <w:highlight w:val="cyan"/>
+                <w:u w:val="none"/>
+                <w:vertAlign w:val="baseline"/>
+                <w:lang w:val="fr-FR" w:eastAsia="zh-CN" w:bidi="hi-IN"/>
+              </w:rPr>
+              <w:t>XX/XX/20XX</w:t>
+            </w:r>
+            <w:r>
+              <w:rPr>
+                <w:rFonts w:eastAsia="Arial" w:cs="Arial" w:ascii="Arial" w:hAnsi="Arial"/>
+                <w:b w:val="false"/>
+                <w:i w:val="false"/>
+                <w:caps w:val="false"/>
+                <w:smallCaps w:val="false"/>
+                <w:strike w:val="false"/>
+                <w:dstrike w:val="false"/>
+                <w:color w:val="231F20"/>
+                <w:position w:val="0"/>
+                <w:sz w:val="16"/>
+                <w:sz w:val="16"/>
+                <w:szCs w:val="16"/>
+                <w:highlight w:val="cyan"/>
+                <w:u w:val="none"/>
+                <w:vertAlign w:val="baseline"/>
+              </w:rPr>
+              <w:t>]</w:t>
             </w:r>
           </w:p>
         </w:tc>
@@ -1047,7 +1089,7 @@
                 <w:sz w:val="20"/>
                 <w:szCs w:val="20"/>
               </w:rPr>
-              <w:t>Puissance-crête ({unitePuissance})</w:t>
+              <w:t>Puissance ({unitePuissance})</w:t>
             </w:r>
           </w:p>
         </w:tc>
@@ -2069,7 +2111,7 @@
     <w:r>
       <w:rPr/>
       <w:drawing>
-        <wp:anchor behindDoc="0" distT="0" distB="0" distL="0" distR="0" simplePos="0" locked="0" layoutInCell="0" allowOverlap="1" relativeHeight="2">
+        <wp:anchor behindDoc="1" distT="0" distB="0" distL="0" distR="0" simplePos="0" locked="0" layoutInCell="0" allowOverlap="1" relativeHeight="2">
           <wp:simplePos x="0" y="0"/>
           <wp:positionH relativeFrom="column">
             <wp:posOffset>0</wp:posOffset>

</xml_diff>